<commit_message>
Encore une derniere version
</commit_message>
<xml_diff>
--- a/Database Restaurant Report.docx
+++ b/Database Restaurant Report.docx
@@ -60,7 +60,7 @@
           <w:noProof/>
         </w:rPr>
         <w:drawing>
-          <wp:anchor distT="0" distB="0" distL="114300" distR="114300" simplePos="0" relativeHeight="251658240" behindDoc="0" locked="0" layoutInCell="1" allowOverlap="1">
+          <wp:anchor distT="0" distB="0" distL="114300" distR="114300" simplePos="0" relativeHeight="251658240" behindDoc="0" locked="0" layoutInCell="1" allowOverlap="1" wp14:anchorId="0655EE7E" wp14:editId="29AB1BF6">
             <wp:simplePos x="0" y="0"/>
             <wp:positionH relativeFrom="column">
               <wp:posOffset>-261620</wp:posOffset>
@@ -3398,15 +3398,7 @@
       <w:bookmarkStart w:id="2" w:name="_Toc24306760"/>
       <w:r>
         <w:lastRenderedPageBreak/>
-        <w:t xml:space="preserve">List of User Stories </w:t>
-      </w:r>
-      <w:proofErr w:type="gramStart"/>
-      <w:r>
-        <w:t>For</w:t>
-      </w:r>
-      <w:proofErr w:type="gramEnd"/>
-      <w:r>
-        <w:t xml:space="preserve"> Each Actor</w:t>
+        <w:t>List of User Stories For Each Actor</w:t>
       </w:r>
       <w:bookmarkEnd w:id="1"/>
       <w:bookmarkEnd w:id="2"/>
@@ -4007,7 +3999,7 @@
           <w:noProof/>
         </w:rPr>
         <w:drawing>
-          <wp:anchor distT="0" distB="0" distL="114300" distR="114300" simplePos="0" relativeHeight="251659264" behindDoc="0" locked="0" layoutInCell="1" allowOverlap="1" wp14:anchorId="69D6D7C1">
+          <wp:anchor distT="0" distB="0" distL="114300" distR="114300" simplePos="0" relativeHeight="251659264" behindDoc="0" locked="0" layoutInCell="1" allowOverlap="1" wp14:anchorId="245C6B16" wp14:editId="0884DFBF">
             <wp:simplePos x="0" y="0"/>
             <wp:positionH relativeFrom="column">
               <wp:posOffset>-661670</wp:posOffset>
@@ -4593,7 +4585,6 @@
         </w:rPr>
         <w:t>3A2</w:t>
       </w:r>
-      <w:proofErr w:type="gramStart"/>
       <w:r>
         <w:t xml:space="preserve">: </w:t>
       </w:r>
@@ -4602,15 +4593,7 @@
           <w:b/>
           <w:bCs/>
         </w:rPr>
-        <w:t>:</w:t>
-      </w:r>
-      <w:proofErr w:type="gramEnd"/>
-      <w:r>
-        <w:rPr>
-          <w:b/>
-          <w:bCs/>
-        </w:rPr>
-        <w:t xml:space="preserve"> </w:t>
+        <w:t xml:space="preserve">: </w:t>
       </w:r>
       <w:r>
         <w:t>the requested time is not available, so the restaurant proposes other options that the client does not accept</w:t>
@@ -6247,7 +6230,6 @@
         </w:rPr>
         <w:t>3A2</w:t>
       </w:r>
-      <w:proofErr w:type="gramStart"/>
       <w:r>
         <w:t xml:space="preserve">: </w:t>
       </w:r>
@@ -6256,15 +6238,7 @@
           <w:b/>
           <w:bCs/>
         </w:rPr>
-        <w:t>:</w:t>
-      </w:r>
-      <w:proofErr w:type="gramEnd"/>
-      <w:r>
-        <w:rPr>
-          <w:b/>
-          <w:bCs/>
-        </w:rPr>
-        <w:t xml:space="preserve"> </w:t>
+        <w:t xml:space="preserve">: </w:t>
       </w:r>
       <w:r>
         <w:t>the new requested booking is not available, so the restaurant proposes other options that the client does not accept</w:t>
@@ -6450,7 +6424,7 @@
         </w:rPr>
         <w:lastRenderedPageBreak/>
         <w:drawing>
-          <wp:anchor distT="0" distB="0" distL="114300" distR="114300" simplePos="0" relativeHeight="251665408" behindDoc="0" locked="0" layoutInCell="1" allowOverlap="1" wp14:anchorId="278533A7">
+          <wp:anchor distT="0" distB="0" distL="114300" distR="114300" simplePos="0" relativeHeight="251665408" behindDoc="0" locked="0" layoutInCell="1" allowOverlap="1" wp14:anchorId="6C885111" wp14:editId="449AD93C">
             <wp:simplePos x="0" y="0"/>
             <wp:positionH relativeFrom="column">
               <wp:posOffset>-521335</wp:posOffset>
@@ -7439,7 +7413,7 @@
           <w:noProof/>
         </w:rPr>
         <w:drawing>
-          <wp:anchor distT="0" distB="0" distL="114300" distR="114300" simplePos="0" relativeHeight="251661312" behindDoc="0" locked="0" layoutInCell="1" allowOverlap="1" wp14:anchorId="79E25F69">
+          <wp:anchor distT="0" distB="0" distL="114300" distR="114300" simplePos="0" relativeHeight="251661312" behindDoc="0" locked="0" layoutInCell="1" allowOverlap="1" wp14:anchorId="038CA78B" wp14:editId="460443AE">
             <wp:simplePos x="0" y="0"/>
             <wp:positionH relativeFrom="column">
               <wp:posOffset>-826135</wp:posOffset>
@@ -8056,7 +8030,7 @@
           <w:noProof/>
         </w:rPr>
         <w:drawing>
-          <wp:anchor distT="0" distB="0" distL="114300" distR="114300" simplePos="0" relativeHeight="251662336" behindDoc="0" locked="0" layoutInCell="1" allowOverlap="1" wp14:anchorId="1485B6B2">
+          <wp:anchor distT="0" distB="0" distL="114300" distR="114300" simplePos="0" relativeHeight="251662336" behindDoc="0" locked="0" layoutInCell="1" allowOverlap="1" wp14:anchorId="2CA54F4A" wp14:editId="5CDFA4FF">
             <wp:simplePos x="0" y="0"/>
             <wp:positionH relativeFrom="column">
               <wp:posOffset>-88265</wp:posOffset>
@@ -8115,7 +8089,7 @@
           <w:noProof/>
         </w:rPr>
         <w:drawing>
-          <wp:anchor distT="0" distB="0" distL="114300" distR="114300" simplePos="0" relativeHeight="251663360" behindDoc="0" locked="0" layoutInCell="1" allowOverlap="1" wp14:anchorId="4E5C1334">
+          <wp:anchor distT="0" distB="0" distL="114300" distR="114300" simplePos="0" relativeHeight="251663360" behindDoc="0" locked="0" layoutInCell="1" allowOverlap="1" wp14:anchorId="0AC99FAF" wp14:editId="73FFB644">
             <wp:simplePos x="0" y="0"/>
             <wp:positionH relativeFrom="column">
               <wp:posOffset>-88900</wp:posOffset>
@@ -8179,7 +8153,7 @@
         </w:rPr>
         <w:lastRenderedPageBreak/>
         <w:drawing>
-          <wp:anchor distT="0" distB="0" distL="114300" distR="114300" simplePos="0" relativeHeight="251664384" behindDoc="0" locked="0" layoutInCell="1" allowOverlap="1" wp14:anchorId="1E8920F1">
+          <wp:anchor distT="0" distB="0" distL="114300" distR="114300" simplePos="0" relativeHeight="251664384" behindDoc="0" locked="0" layoutInCell="1" allowOverlap="1" wp14:anchorId="340049A9" wp14:editId="0A16B516">
             <wp:simplePos x="0" y="0"/>
             <wp:positionH relativeFrom="column">
               <wp:posOffset>-327578</wp:posOffset>
@@ -8243,7 +8217,7 @@
           <w:noProof/>
         </w:rPr>
         <w:drawing>
-          <wp:inline distT="0" distB="0" distL="0" distR="0" wp14:anchorId="5D46B82F" wp14:editId="625DD944">
+          <wp:inline distT="0" distB="0" distL="0" distR="0" wp14:anchorId="242DB48E" wp14:editId="087481D5">
             <wp:extent cx="4486275" cy="4343400"/>
             <wp:effectExtent l="0" t="0" r="9525" b="0"/>
             <wp:docPr id="9" name="Image 9"/>
@@ -8295,7 +8269,7 @@
           <w:noProof/>
         </w:rPr>
         <w:drawing>
-          <wp:inline distT="0" distB="0" distL="0" distR="0" wp14:anchorId="49B627B4" wp14:editId="2B5D0AEA">
+          <wp:inline distT="0" distB="0" distL="0" distR="0" wp14:anchorId="78A57E79" wp14:editId="7FF1EDB3">
             <wp:extent cx="5760720" cy="3777615"/>
             <wp:effectExtent l="0" t="0" r="0" b="0"/>
             <wp:docPr id="10" name="Image 10"/>

</xml_diff>

<commit_message>
Ona enfin terminer apres 3 commit inutiles sa mere la pute
</commit_message>
<xml_diff>
--- a/Database Restaurant Report.docx
+++ b/Database Restaurant Report.docx
@@ -180,7 +180,7 @@
           <w:szCs w:val="32"/>
           <w:lang w:val="fr-FR"/>
         </w:rPr>
-        <w:t>Adam NOURI</w:t>
+        <w:t>Dan LELLOUCHE</w:t>
       </w:r>
     </w:p>
     <w:p>
@@ -197,7 +197,7 @@
           <w:szCs w:val="32"/>
           <w:lang w:val="fr-FR"/>
         </w:rPr>
-        <w:t>Dan LELLOUCHE</w:t>
+        <w:t>Adam NOURI</w:t>
       </w:r>
     </w:p>
     <w:p>
@@ -287,14 +287,8 @@
         <w:p>
           <w:pPr>
             <w:pStyle w:val="En-ttedetabledesmatires"/>
-            <w:rPr>
-              <w:lang w:val="en-US"/>
-            </w:rPr>
           </w:pPr>
           <w:r>
-            <w:rPr>
-              <w:lang w:val="en-US"/>
-            </w:rPr>
             <w:t>Table des matières</w:t>
           </w:r>
         </w:p>
@@ -3398,7 +3392,15 @@
       <w:bookmarkStart w:id="2" w:name="_Toc24306760"/>
       <w:r>
         <w:lastRenderedPageBreak/>
-        <w:t>List of User Stories For Each Actor</w:t>
+        <w:t xml:space="preserve">List of User Stories </w:t>
+      </w:r>
+      <w:proofErr w:type="gramStart"/>
+      <w:r>
+        <w:t>For</w:t>
+      </w:r>
+      <w:proofErr w:type="gramEnd"/>
+      <w:r>
+        <w:t xml:space="preserve"> Each Actor</w:t>
       </w:r>
       <w:bookmarkEnd w:id="1"/>
       <w:bookmarkEnd w:id="2"/>
@@ -4586,14 +4588,17 @@
         <w:t>3A2</w:t>
       </w:r>
       <w:r>
-        <w:t xml:space="preserve">: </w:t>
+        <w:t>:</w:t>
+      </w:r>
+      <w:r>
+        <w:t xml:space="preserve"> </w:t>
       </w:r>
       <w:r>
         <w:rPr>
           <w:b/>
           <w:bCs/>
         </w:rPr>
-        <w:t xml:space="preserve">: </w:t>
+        <w:t xml:space="preserve"> </w:t>
       </w:r>
       <w:r>
         <w:t>the requested time is not available, so the restaurant proposes other options that the client does not accept</w:t>
@@ -4896,40 +4901,43 @@
         <w:pStyle w:val="Paragraphedeliste"/>
         <w:numPr>
           <w:ilvl w:val="0"/>
-          <w:numId w:val="8"/>
+          <w:numId w:val="36"/>
+        </w:numPr>
+        <w:jc w:val="both"/>
+        <w:rPr>
+          <w:b/>
+          <w:bCs/>
+        </w:rPr>
+      </w:pPr>
+      <w:r>
+        <w:t>The customer wants to cancel his booking</w:t>
+      </w:r>
+    </w:p>
+    <w:p>
+      <w:pPr>
+        <w:pStyle w:val="Paragraphedeliste"/>
+        <w:numPr>
+          <w:ilvl w:val="0"/>
+          <w:numId w:val="36"/>
         </w:numPr>
         <w:spacing w:after="0" w:line="240" w:lineRule="auto"/>
         <w:jc w:val="both"/>
       </w:pPr>
       <w:r>
-        <w:t>The customer wants to cancel his booking</w:t>
-      </w:r>
-    </w:p>
-    <w:p>
-      <w:pPr>
-        <w:pStyle w:val="Paragraphedeliste"/>
-        <w:numPr>
-          <w:ilvl w:val="0"/>
-          <w:numId w:val="8"/>
+        <w:t>The restaurant asks for the customer booking details</w:t>
+      </w:r>
+    </w:p>
+    <w:p>
+      <w:pPr>
+        <w:pStyle w:val="Paragraphedeliste"/>
+        <w:numPr>
+          <w:ilvl w:val="0"/>
+          <w:numId w:val="36"/>
         </w:numPr>
         <w:spacing w:after="0" w:line="240" w:lineRule="auto"/>
         <w:jc w:val="both"/>
       </w:pPr>
       <w:r>
-        <w:t>The restaurant asks for the customer booking details</w:t>
-      </w:r>
-    </w:p>
-    <w:p>
-      <w:pPr>
-        <w:pStyle w:val="Paragraphedeliste"/>
-        <w:numPr>
-          <w:ilvl w:val="0"/>
-          <w:numId w:val="8"/>
-        </w:numPr>
-        <w:spacing w:after="0" w:line="240" w:lineRule="auto"/>
-        <w:jc w:val="both"/>
-      </w:pPr>
-      <w:r>
         <w:t>The restaurant frees the old table booked</w:t>
       </w:r>
     </w:p>
@@ -4938,7 +4946,7 @@
         <w:pStyle w:val="Paragraphedeliste"/>
         <w:numPr>
           <w:ilvl w:val="0"/>
-          <w:numId w:val="8"/>
+          <w:numId w:val="36"/>
         </w:numPr>
         <w:spacing w:after="0" w:line="240" w:lineRule="auto"/>
         <w:jc w:val="both"/>
@@ -5449,95 +5457,25 @@
           <w:bCs/>
         </w:rPr>
         <w:lastRenderedPageBreak/>
-        <w:t>3A122123</w:t>
-      </w:r>
-      <w:r>
-        <w:t>: The restaurant is full for this time, so the restaurant proposes other options that the client accepts</w:t>
-      </w:r>
-    </w:p>
-    <w:p>
-      <w:pPr>
-        <w:pStyle w:val="Paragraphedeliste"/>
-        <w:numPr>
-          <w:ilvl w:val="0"/>
-          <w:numId w:val="17"/>
-        </w:numPr>
-        <w:spacing w:after="0" w:line="240" w:lineRule="auto"/>
-        <w:jc w:val="both"/>
-      </w:pPr>
-      <w:r>
-        <w:t xml:space="preserve">The system shows all the available tables at given times </w:t>
-      </w:r>
-    </w:p>
-    <w:p>
-      <w:pPr>
-        <w:pStyle w:val="Paragraphedeliste"/>
-        <w:numPr>
-          <w:ilvl w:val="0"/>
-          <w:numId w:val="17"/>
-        </w:numPr>
-        <w:spacing w:after="0" w:line="240" w:lineRule="auto"/>
-        <w:jc w:val="both"/>
-      </w:pPr>
-      <w:r>
-        <w:t>The table is not available at the time requested, the restaurant proposes alternative choices</w:t>
-      </w:r>
-    </w:p>
-    <w:p>
-      <w:pPr>
-        <w:pStyle w:val="Paragraphedeliste"/>
-        <w:numPr>
-          <w:ilvl w:val="0"/>
-          <w:numId w:val="17"/>
-        </w:numPr>
-        <w:spacing w:after="0" w:line="240" w:lineRule="auto"/>
-        <w:jc w:val="both"/>
-      </w:pPr>
-      <w:r>
-        <w:t>The customer finds a suitable option and confirms his booking.</w:t>
-      </w:r>
-    </w:p>
-    <w:p>
-      <w:pPr>
-        <w:pStyle w:val="Paragraphedeliste"/>
-        <w:numPr>
-          <w:ilvl w:val="0"/>
-          <w:numId w:val="17"/>
-        </w:numPr>
-        <w:spacing w:after="0" w:line="240" w:lineRule="auto"/>
-        <w:jc w:val="both"/>
-      </w:pPr>
-      <w:r>
-        <w:t>The restaurant saves the table booked in the system</w:t>
-      </w:r>
-    </w:p>
-    <w:p>
-      <w:pPr>
-        <w:pStyle w:val="Paragraphedeliste"/>
-        <w:jc w:val="both"/>
-      </w:pPr>
-    </w:p>
-    <w:p>
-      <w:pPr>
-        <w:jc w:val="both"/>
-      </w:pPr>
+        <w:t>5</w:t>
+      </w:r>
       <w:r>
         <w:rPr>
           <w:b/>
           <w:bCs/>
         </w:rPr>
-        <w:t xml:space="preserve">3A122123: </w:t>
-      </w:r>
-      <w:r>
-        <w:t>The restaurant is available for this time, but with conditions that the client accepts.</w:t>
-      </w:r>
-    </w:p>
-    <w:p>
-      <w:pPr>
-        <w:pStyle w:val="Paragraphedeliste"/>
-        <w:numPr>
-          <w:ilvl w:val="0"/>
-          <w:numId w:val="18"/>
+        <w:t>A1</w:t>
+      </w:r>
+      <w:r>
+        <w:t>: The restaurant is full for this time, so the restaurant proposes other options that the client accepts</w:t>
+      </w:r>
+    </w:p>
+    <w:p>
+      <w:pPr>
+        <w:pStyle w:val="Paragraphedeliste"/>
+        <w:numPr>
+          <w:ilvl w:val="0"/>
+          <w:numId w:val="17"/>
         </w:numPr>
         <w:spacing w:after="0" w:line="240" w:lineRule="auto"/>
         <w:jc w:val="both"/>
@@ -5551,79 +5489,46 @@
         <w:pStyle w:val="Paragraphedeliste"/>
         <w:numPr>
           <w:ilvl w:val="0"/>
-          <w:numId w:val="18"/>
+          <w:numId w:val="17"/>
         </w:numPr>
         <w:spacing w:after="0" w:line="240" w:lineRule="auto"/>
         <w:jc w:val="both"/>
       </w:pPr>
       <w:r>
-        <w:t>The table is available at the time requested, but shows that other clients have booked this table for later</w:t>
-      </w:r>
-    </w:p>
-    <w:p>
-      <w:pPr>
-        <w:pStyle w:val="Paragraphedeliste"/>
-        <w:numPr>
-          <w:ilvl w:val="0"/>
-          <w:numId w:val="18"/>
+        <w:t>The table is not available at the time requested, the restaurant proposes alternative choices</w:t>
+      </w:r>
+    </w:p>
+    <w:p>
+      <w:pPr>
+        <w:pStyle w:val="Paragraphedeliste"/>
+        <w:numPr>
+          <w:ilvl w:val="0"/>
+          <w:numId w:val="17"/>
         </w:numPr>
         <w:spacing w:after="0" w:line="240" w:lineRule="auto"/>
         <w:jc w:val="both"/>
       </w:pPr>
       <w:r>
-        <w:t>The restaurant proposes the condition to the customer (that he has to free the table at a given time)</w:t>
-      </w:r>
-    </w:p>
-    <w:p>
-      <w:pPr>
-        <w:pStyle w:val="Paragraphedeliste"/>
-        <w:numPr>
-          <w:ilvl w:val="0"/>
-          <w:numId w:val="18"/>
+        <w:t>The customer finds a suitable option and confirms his booking.</w:t>
+      </w:r>
+    </w:p>
+    <w:p>
+      <w:pPr>
+        <w:pStyle w:val="Paragraphedeliste"/>
+        <w:numPr>
+          <w:ilvl w:val="0"/>
+          <w:numId w:val="17"/>
         </w:numPr>
         <w:spacing w:after="0" w:line="240" w:lineRule="auto"/>
         <w:jc w:val="both"/>
       </w:pPr>
       <w:r>
-        <w:t>The customer finds this option good enough.</w:t>
-      </w:r>
-    </w:p>
-    <w:p>
-      <w:pPr>
-        <w:pStyle w:val="Paragraphedeliste"/>
-        <w:numPr>
-          <w:ilvl w:val="0"/>
-          <w:numId w:val="18"/>
-        </w:numPr>
-        <w:spacing w:after="0" w:line="240" w:lineRule="auto"/>
-        <w:jc w:val="both"/>
-      </w:pPr>
-      <w:r>
-        <w:t>The restaurant welcomes the customer</w:t>
-      </w:r>
-    </w:p>
-    <w:p>
-      <w:pPr>
-        <w:pStyle w:val="Paragraphedeliste"/>
-        <w:numPr>
-          <w:ilvl w:val="0"/>
-          <w:numId w:val="18"/>
-        </w:numPr>
-        <w:spacing w:after="0" w:line="240" w:lineRule="auto"/>
-        <w:jc w:val="both"/>
-      </w:pPr>
-      <w:r>
         <w:t>The restaurant saves the table booked in the system</w:t>
       </w:r>
     </w:p>
     <w:p>
       <w:pPr>
         <w:pStyle w:val="Paragraphedeliste"/>
-        <w:jc w:val="both"/>
-      </w:pPr>
-    </w:p>
-    <w:p>
-      <w:pPr>
         <w:jc w:val="both"/>
       </w:pPr>
     </w:p>
@@ -5636,7 +5541,145 @@
           <w:b/>
           <w:bCs/>
         </w:rPr>
-        <w:t xml:space="preserve">3A122123: </w:t>
+        <w:t>5</w:t>
+      </w:r>
+      <w:r>
+        <w:rPr>
+          <w:b/>
+          <w:bCs/>
+        </w:rPr>
+        <w:t>A</w:t>
+      </w:r>
+      <w:r>
+        <w:rPr>
+          <w:b/>
+          <w:bCs/>
+        </w:rPr>
+        <w:t>2</w:t>
+      </w:r>
+      <w:r>
+        <w:rPr>
+          <w:b/>
+          <w:bCs/>
+        </w:rPr>
+        <w:t xml:space="preserve">: </w:t>
+      </w:r>
+      <w:r>
+        <w:t>The restaurant is available for this time, but with conditions that the client accepts.</w:t>
+      </w:r>
+    </w:p>
+    <w:p>
+      <w:pPr>
+        <w:pStyle w:val="Paragraphedeliste"/>
+        <w:numPr>
+          <w:ilvl w:val="0"/>
+          <w:numId w:val="18"/>
+        </w:numPr>
+        <w:spacing w:after="0" w:line="240" w:lineRule="auto"/>
+        <w:jc w:val="both"/>
+      </w:pPr>
+      <w:r>
+        <w:t xml:space="preserve">The system shows all the available tables at given times </w:t>
+      </w:r>
+    </w:p>
+    <w:p>
+      <w:pPr>
+        <w:pStyle w:val="Paragraphedeliste"/>
+        <w:numPr>
+          <w:ilvl w:val="0"/>
+          <w:numId w:val="18"/>
+        </w:numPr>
+        <w:spacing w:after="0" w:line="240" w:lineRule="auto"/>
+        <w:jc w:val="both"/>
+      </w:pPr>
+      <w:r>
+        <w:t>The table is available at the time requested, but shows that other clients have booked this table for later</w:t>
+      </w:r>
+    </w:p>
+    <w:p>
+      <w:pPr>
+        <w:pStyle w:val="Paragraphedeliste"/>
+        <w:numPr>
+          <w:ilvl w:val="0"/>
+          <w:numId w:val="18"/>
+        </w:numPr>
+        <w:spacing w:after="0" w:line="240" w:lineRule="auto"/>
+        <w:jc w:val="both"/>
+      </w:pPr>
+      <w:r>
+        <w:t>The restaurant proposes the condition to the customer (that he has to free the table at a given time)</w:t>
+      </w:r>
+    </w:p>
+    <w:p>
+      <w:pPr>
+        <w:pStyle w:val="Paragraphedeliste"/>
+        <w:numPr>
+          <w:ilvl w:val="0"/>
+          <w:numId w:val="18"/>
+        </w:numPr>
+        <w:spacing w:after="0" w:line="240" w:lineRule="auto"/>
+        <w:jc w:val="both"/>
+      </w:pPr>
+      <w:r>
+        <w:t>The customer finds this option good enough.</w:t>
+      </w:r>
+    </w:p>
+    <w:p>
+      <w:pPr>
+        <w:pStyle w:val="Paragraphedeliste"/>
+        <w:numPr>
+          <w:ilvl w:val="0"/>
+          <w:numId w:val="18"/>
+        </w:numPr>
+        <w:spacing w:after="0" w:line="240" w:lineRule="auto"/>
+        <w:jc w:val="both"/>
+      </w:pPr>
+      <w:r>
+        <w:t>The restaurant welcomes the customer</w:t>
+      </w:r>
+    </w:p>
+    <w:p>
+      <w:pPr>
+        <w:pStyle w:val="Paragraphedeliste"/>
+        <w:numPr>
+          <w:ilvl w:val="0"/>
+          <w:numId w:val="18"/>
+        </w:numPr>
+        <w:spacing w:after="0" w:line="240" w:lineRule="auto"/>
+        <w:jc w:val="both"/>
+      </w:pPr>
+      <w:r>
+        <w:t>The restaurant saves the table booked in the system</w:t>
+      </w:r>
+    </w:p>
+    <w:p>
+      <w:pPr>
+        <w:pStyle w:val="Paragraphedeliste"/>
+        <w:jc w:val="both"/>
+      </w:pPr>
+    </w:p>
+    <w:p>
+      <w:pPr>
+        <w:jc w:val="both"/>
+      </w:pPr>
+    </w:p>
+    <w:p>
+      <w:pPr>
+        <w:jc w:val="both"/>
+      </w:pPr>
+      <w:r>
+        <w:rPr>
+          <w:b/>
+          <w:bCs/>
+        </w:rPr>
+        <w:t>5A3</w:t>
+      </w:r>
+      <w:r>
+        <w:rPr>
+          <w:b/>
+          <w:bCs/>
+        </w:rPr>
+        <w:t xml:space="preserve">: </w:t>
       </w:r>
       <w:r>
         <w:t>The restaurant is available for this time, but with conditions that the client declines.</w:t>
@@ -5742,6 +5785,7 @@
     <w:p/>
     <w:p/>
     <w:p/>
+    <w:p/>
     <w:p>
       <w:pPr>
         <w:pStyle w:val="Titre3"/>
@@ -6230,6 +6274,7 @@
         </w:rPr>
         <w:t>3A2</w:t>
       </w:r>
+      <w:proofErr w:type="gramStart"/>
       <w:r>
         <w:t xml:space="preserve">: </w:t>
       </w:r>
@@ -6238,7 +6283,15 @@
           <w:b/>
           <w:bCs/>
         </w:rPr>
-        <w:t xml:space="preserve">: </w:t>
+        <w:t>:</w:t>
+      </w:r>
+      <w:proofErr w:type="gramEnd"/>
+      <w:r>
+        <w:rPr>
+          <w:b/>
+          <w:bCs/>
+        </w:rPr>
+        <w:t xml:space="preserve"> </w:t>
       </w:r>
       <w:r>
         <w:t>the new requested booking is not available, so the restaurant proposes other options that the client does not accept</w:t>
@@ -6482,10 +6535,8 @@
       <w:r>
         <w:t>One Example of a Sequence Diagram</w:t>
       </w:r>
-      <w:bookmarkStart w:id="14" w:name="_GoBack"/>
       <w:bookmarkEnd w:id="12"/>
       <w:bookmarkEnd w:id="13"/>
-      <w:bookmarkEnd w:id="14"/>
     </w:p>
     <w:p>
       <w:pPr>
@@ -6495,12 +6546,12 @@
           <w:numId w:val="1"/>
         </w:numPr>
       </w:pPr>
-      <w:bookmarkStart w:id="15" w:name="_Toc24306770"/>
+      <w:bookmarkStart w:id="14" w:name="_Toc24306770"/>
       <w:r>
         <w:lastRenderedPageBreak/>
         <w:t>Assumptions</w:t>
       </w:r>
-      <w:bookmarkEnd w:id="15"/>
+      <w:bookmarkEnd w:id="14"/>
     </w:p>
     <w:p/>
     <w:p>
@@ -7025,11 +7076,11 @@
           <w:numId w:val="1"/>
         </w:numPr>
       </w:pPr>
-      <w:bookmarkStart w:id="16" w:name="_Toc24306771"/>
+      <w:bookmarkStart w:id="15" w:name="_Toc24306771"/>
       <w:r>
         <w:t>GPDR Requirements</w:t>
       </w:r>
-      <w:bookmarkEnd w:id="16"/>
+      <w:bookmarkEnd w:id="15"/>
     </w:p>
     <w:p/>
     <w:p>
@@ -7136,12 +7187,12 @@
           <w:numId w:val="1"/>
         </w:numPr>
       </w:pPr>
-      <w:bookmarkStart w:id="17" w:name="_Toc24306772"/>
+      <w:bookmarkStart w:id="16" w:name="_Toc24306772"/>
       <w:r>
         <w:lastRenderedPageBreak/>
         <w:t>The ACID principle</w:t>
       </w:r>
-      <w:bookmarkEnd w:id="17"/>
+      <w:bookmarkEnd w:id="16"/>
     </w:p>
     <w:p/>
     <w:p>
@@ -7400,12 +7451,12 @@
           <w:numId w:val="1"/>
         </w:numPr>
       </w:pPr>
-      <w:bookmarkStart w:id="18" w:name="_Toc24306773"/>
+      <w:bookmarkStart w:id="17" w:name="_Toc24306773"/>
       <w:r>
         <w:lastRenderedPageBreak/>
         <w:t>ERD Diagram</w:t>
       </w:r>
-      <w:bookmarkEnd w:id="18"/>
+      <w:bookmarkEnd w:id="17"/>
     </w:p>
     <w:p>
       <w:r>
@@ -7475,7 +7526,7 @@
         <w:pStyle w:val="Titre1"/>
         <w:ind w:left="1080"/>
       </w:pPr>
-      <w:bookmarkStart w:id="19" w:name="_Toc525912797"/>
+      <w:bookmarkStart w:id="18" w:name="_Toc525912797"/>
     </w:p>
     <w:p>
       <w:pPr>
@@ -7485,12 +7536,12 @@
           <w:numId w:val="1"/>
         </w:numPr>
       </w:pPr>
-      <w:bookmarkStart w:id="20" w:name="_Toc24306774"/>
+      <w:bookmarkStart w:id="19" w:name="_Toc24306774"/>
       <w:r>
         <w:t>Three Normal Forms of Database Design &amp; Data Integrity</w:t>
       </w:r>
+      <w:bookmarkEnd w:id="18"/>
       <w:bookmarkEnd w:id="19"/>
-      <w:bookmarkEnd w:id="20"/>
     </w:p>
     <w:p/>
     <w:p>
@@ -8015,13 +8066,13 @@
           <w:numId w:val="1"/>
         </w:numPr>
       </w:pPr>
-      <w:bookmarkStart w:id="21" w:name="_Toc525912798"/>
-      <w:bookmarkStart w:id="22" w:name="_Toc24306775"/>
+      <w:bookmarkStart w:id="20" w:name="_Toc525912798"/>
+      <w:bookmarkStart w:id="21" w:name="_Toc24306775"/>
       <w:r>
         <w:t>Our Working SQL</w:t>
       </w:r>
+      <w:bookmarkEnd w:id="20"/>
       <w:bookmarkEnd w:id="21"/>
-      <w:bookmarkEnd w:id="22"/>
     </w:p>
     <w:p/>
     <w:p>
@@ -8260,7 +8311,12 @@
     <w:p>
       <w:r>
         <w:lastRenderedPageBreak/>
-        <w:t>Display the different tables taken at a certain time.</w:t>
+        <w:t>Display the</w:t>
+      </w:r>
+      <w:bookmarkStart w:id="22" w:name="_GoBack"/>
+      <w:bookmarkEnd w:id="22"/>
+      <w:r>
+        <w:t xml:space="preserve"> different tables taken at a certain time.</w:t>
       </w:r>
     </w:p>
     <w:p>
@@ -8511,6 +8567,95 @@
     </w:lvl>
   </w:abstractNum>
   <w:abstractNum w:abstractNumId="1" w15:restartNumberingAfterBreak="0">
+    <w:nsid w:val="08EE34D1"/>
+    <w:multiLevelType w:val="hybridMultilevel"/>
+    <w:tmpl w:val="ED64B870"/>
+    <w:lvl w:ilvl="0" w:tplc="040C0011">
+      <w:start w:val="1"/>
+      <w:numFmt w:val="decimal"/>
+      <w:lvlText w:val="%1)"/>
+      <w:lvlJc w:val="left"/>
+      <w:pPr>
+        <w:ind w:left="720" w:hanging="360"/>
+      </w:pPr>
+      <w:rPr>
+        <w:rFonts w:hint="default"/>
+      </w:rPr>
+    </w:lvl>
+    <w:lvl w:ilvl="1" w:tplc="040C0019" w:tentative="1">
+      <w:start w:val="1"/>
+      <w:numFmt w:val="lowerLetter"/>
+      <w:lvlText w:val="%2."/>
+      <w:lvlJc w:val="left"/>
+      <w:pPr>
+        <w:ind w:left="1440" w:hanging="360"/>
+      </w:pPr>
+    </w:lvl>
+    <w:lvl w:ilvl="2" w:tplc="040C001B" w:tentative="1">
+      <w:start w:val="1"/>
+      <w:numFmt w:val="lowerRoman"/>
+      <w:lvlText w:val="%3."/>
+      <w:lvlJc w:val="right"/>
+      <w:pPr>
+        <w:ind w:left="2160" w:hanging="180"/>
+      </w:pPr>
+    </w:lvl>
+    <w:lvl w:ilvl="3" w:tplc="040C000F" w:tentative="1">
+      <w:start w:val="1"/>
+      <w:numFmt w:val="decimal"/>
+      <w:lvlText w:val="%4."/>
+      <w:lvlJc w:val="left"/>
+      <w:pPr>
+        <w:ind w:left="2880" w:hanging="360"/>
+      </w:pPr>
+    </w:lvl>
+    <w:lvl w:ilvl="4" w:tplc="040C0019" w:tentative="1">
+      <w:start w:val="1"/>
+      <w:numFmt w:val="lowerLetter"/>
+      <w:lvlText w:val="%5."/>
+      <w:lvlJc w:val="left"/>
+      <w:pPr>
+        <w:ind w:left="3600" w:hanging="360"/>
+      </w:pPr>
+    </w:lvl>
+    <w:lvl w:ilvl="5" w:tplc="040C001B" w:tentative="1">
+      <w:start w:val="1"/>
+      <w:numFmt w:val="lowerRoman"/>
+      <w:lvlText w:val="%6."/>
+      <w:lvlJc w:val="right"/>
+      <w:pPr>
+        <w:ind w:left="4320" w:hanging="180"/>
+      </w:pPr>
+    </w:lvl>
+    <w:lvl w:ilvl="6" w:tplc="040C000F" w:tentative="1">
+      <w:start w:val="1"/>
+      <w:numFmt w:val="decimal"/>
+      <w:lvlText w:val="%7."/>
+      <w:lvlJc w:val="left"/>
+      <w:pPr>
+        <w:ind w:left="5040" w:hanging="360"/>
+      </w:pPr>
+    </w:lvl>
+    <w:lvl w:ilvl="7" w:tplc="040C0019" w:tentative="1">
+      <w:start w:val="1"/>
+      <w:numFmt w:val="lowerLetter"/>
+      <w:lvlText w:val="%8."/>
+      <w:lvlJc w:val="left"/>
+      <w:pPr>
+        <w:ind w:left="5760" w:hanging="360"/>
+      </w:pPr>
+    </w:lvl>
+    <w:lvl w:ilvl="8" w:tplc="040C001B" w:tentative="1">
+      <w:start w:val="1"/>
+      <w:numFmt w:val="lowerRoman"/>
+      <w:lvlText w:val="%9."/>
+      <w:lvlJc w:val="right"/>
+      <w:pPr>
+        <w:ind w:left="6480" w:hanging="180"/>
+      </w:pPr>
+    </w:lvl>
+  </w:abstractNum>
+  <w:abstractNum w:abstractNumId="2" w15:restartNumberingAfterBreak="0">
     <w:nsid w:val="0A592780"/>
     <w:multiLevelType w:val="hybridMultilevel"/>
     <w:tmpl w:val="A2344394"/>
@@ -8599,7 +8744,7 @@
       </w:pPr>
     </w:lvl>
   </w:abstractNum>
-  <w:abstractNum w:abstractNumId="2" w15:restartNumberingAfterBreak="0">
+  <w:abstractNum w:abstractNumId="3" w15:restartNumberingAfterBreak="0">
     <w:nsid w:val="136F4E28"/>
     <w:multiLevelType w:val="hybridMultilevel"/>
     <w:tmpl w:val="C714007C"/>
@@ -8688,7 +8833,96 @@
       </w:pPr>
     </w:lvl>
   </w:abstractNum>
-  <w:abstractNum w:abstractNumId="3" w15:restartNumberingAfterBreak="0">
+  <w:abstractNum w:abstractNumId="4" w15:restartNumberingAfterBreak="0">
+    <w:nsid w:val="15B73FAA"/>
+    <w:multiLevelType w:val="hybridMultilevel"/>
+    <w:tmpl w:val="380A284A"/>
+    <w:lvl w:ilvl="0" w:tplc="040C0011">
+      <w:start w:val="1"/>
+      <w:numFmt w:val="decimal"/>
+      <w:lvlText w:val="%1)"/>
+      <w:lvlJc w:val="left"/>
+      <w:pPr>
+        <w:ind w:left="720" w:hanging="360"/>
+      </w:pPr>
+      <w:rPr>
+        <w:rFonts w:hint="default"/>
+      </w:rPr>
+    </w:lvl>
+    <w:lvl w:ilvl="1" w:tplc="040C0019" w:tentative="1">
+      <w:start w:val="1"/>
+      <w:numFmt w:val="lowerLetter"/>
+      <w:lvlText w:val="%2."/>
+      <w:lvlJc w:val="left"/>
+      <w:pPr>
+        <w:ind w:left="1440" w:hanging="360"/>
+      </w:pPr>
+    </w:lvl>
+    <w:lvl w:ilvl="2" w:tplc="040C001B" w:tentative="1">
+      <w:start w:val="1"/>
+      <w:numFmt w:val="lowerRoman"/>
+      <w:lvlText w:val="%3."/>
+      <w:lvlJc w:val="right"/>
+      <w:pPr>
+        <w:ind w:left="2160" w:hanging="180"/>
+      </w:pPr>
+    </w:lvl>
+    <w:lvl w:ilvl="3" w:tplc="040C000F" w:tentative="1">
+      <w:start w:val="1"/>
+      <w:numFmt w:val="decimal"/>
+      <w:lvlText w:val="%4."/>
+      <w:lvlJc w:val="left"/>
+      <w:pPr>
+        <w:ind w:left="2880" w:hanging="360"/>
+      </w:pPr>
+    </w:lvl>
+    <w:lvl w:ilvl="4" w:tplc="040C0019" w:tentative="1">
+      <w:start w:val="1"/>
+      <w:numFmt w:val="lowerLetter"/>
+      <w:lvlText w:val="%5."/>
+      <w:lvlJc w:val="left"/>
+      <w:pPr>
+        <w:ind w:left="3600" w:hanging="360"/>
+      </w:pPr>
+    </w:lvl>
+    <w:lvl w:ilvl="5" w:tplc="040C001B" w:tentative="1">
+      <w:start w:val="1"/>
+      <w:numFmt w:val="lowerRoman"/>
+      <w:lvlText w:val="%6."/>
+      <w:lvlJc w:val="right"/>
+      <w:pPr>
+        <w:ind w:left="4320" w:hanging="180"/>
+      </w:pPr>
+    </w:lvl>
+    <w:lvl w:ilvl="6" w:tplc="040C000F" w:tentative="1">
+      <w:start w:val="1"/>
+      <w:numFmt w:val="decimal"/>
+      <w:lvlText w:val="%7."/>
+      <w:lvlJc w:val="left"/>
+      <w:pPr>
+        <w:ind w:left="5040" w:hanging="360"/>
+      </w:pPr>
+    </w:lvl>
+    <w:lvl w:ilvl="7" w:tplc="040C0019" w:tentative="1">
+      <w:start w:val="1"/>
+      <w:numFmt w:val="lowerLetter"/>
+      <w:lvlText w:val="%8."/>
+      <w:lvlJc w:val="left"/>
+      <w:pPr>
+        <w:ind w:left="5760" w:hanging="360"/>
+      </w:pPr>
+    </w:lvl>
+    <w:lvl w:ilvl="8" w:tplc="040C001B" w:tentative="1">
+      <w:start w:val="1"/>
+      <w:numFmt w:val="lowerRoman"/>
+      <w:lvlText w:val="%9."/>
+      <w:lvlJc w:val="right"/>
+      <w:pPr>
+        <w:ind w:left="6480" w:hanging="180"/>
+      </w:pPr>
+    </w:lvl>
+  </w:abstractNum>
+  <w:abstractNum w:abstractNumId="5" w15:restartNumberingAfterBreak="0">
     <w:nsid w:val="18B2135E"/>
     <w:multiLevelType w:val="hybridMultilevel"/>
     <w:tmpl w:val="936AD31E"/>
@@ -8800,7 +9034,7 @@
       </w:rPr>
     </w:lvl>
   </w:abstractNum>
-  <w:abstractNum w:abstractNumId="4" w15:restartNumberingAfterBreak="0">
+  <w:abstractNum w:abstractNumId="6" w15:restartNumberingAfterBreak="0">
     <w:nsid w:val="1DF73A1A"/>
     <w:multiLevelType w:val="hybridMultilevel"/>
     <w:tmpl w:val="A2344394"/>
@@ -8889,7 +9123,7 @@
       </w:pPr>
     </w:lvl>
   </w:abstractNum>
-  <w:abstractNum w:abstractNumId="5" w15:restartNumberingAfterBreak="0">
+  <w:abstractNum w:abstractNumId="7" w15:restartNumberingAfterBreak="0">
     <w:nsid w:val="213C21F7"/>
     <w:multiLevelType w:val="hybridMultilevel"/>
     <w:tmpl w:val="CB2867A2"/>
@@ -8978,7 +9212,7 @@
       </w:pPr>
     </w:lvl>
   </w:abstractNum>
-  <w:abstractNum w:abstractNumId="6" w15:restartNumberingAfterBreak="0">
+  <w:abstractNum w:abstractNumId="8" w15:restartNumberingAfterBreak="0">
     <w:nsid w:val="21712BE8"/>
     <w:multiLevelType w:val="hybridMultilevel"/>
     <w:tmpl w:val="4E86C0FA"/>
@@ -9068,7 +9302,7 @@
       </w:pPr>
     </w:lvl>
   </w:abstractNum>
-  <w:abstractNum w:abstractNumId="7" w15:restartNumberingAfterBreak="0">
+  <w:abstractNum w:abstractNumId="9" w15:restartNumberingAfterBreak="0">
     <w:nsid w:val="221F2772"/>
     <w:multiLevelType w:val="hybridMultilevel"/>
     <w:tmpl w:val="6E9A7D8E"/>
@@ -9181,7 +9415,7 @@
       </w:rPr>
     </w:lvl>
   </w:abstractNum>
-  <w:abstractNum w:abstractNumId="8" w15:restartNumberingAfterBreak="0">
+  <w:abstractNum w:abstractNumId="10" w15:restartNumberingAfterBreak="0">
     <w:nsid w:val="288B1FEA"/>
     <w:multiLevelType w:val="hybridMultilevel"/>
     <w:tmpl w:val="E87463A4"/>
@@ -9270,7 +9504,7 @@
       </w:pPr>
     </w:lvl>
   </w:abstractNum>
-  <w:abstractNum w:abstractNumId="9" w15:restartNumberingAfterBreak="0">
+  <w:abstractNum w:abstractNumId="11" w15:restartNumberingAfterBreak="0">
     <w:nsid w:val="28FE513D"/>
     <w:multiLevelType w:val="hybridMultilevel"/>
     <w:tmpl w:val="4CE8C0A6"/>
@@ -9359,7 +9593,7 @@
       </w:pPr>
     </w:lvl>
   </w:abstractNum>
-  <w:abstractNum w:abstractNumId="10" w15:restartNumberingAfterBreak="0">
+  <w:abstractNum w:abstractNumId="12" w15:restartNumberingAfterBreak="0">
     <w:nsid w:val="2D1D7B97"/>
     <w:multiLevelType w:val="hybridMultilevel"/>
     <w:tmpl w:val="52421A32"/>
@@ -9448,7 +9682,7 @@
       </w:pPr>
     </w:lvl>
   </w:abstractNum>
-  <w:abstractNum w:abstractNumId="11" w15:restartNumberingAfterBreak="0">
+  <w:abstractNum w:abstractNumId="13" w15:restartNumberingAfterBreak="0">
     <w:nsid w:val="2D351170"/>
     <w:multiLevelType w:val="hybridMultilevel"/>
     <w:tmpl w:val="31D8B992"/>
@@ -9537,7 +9771,97 @@
       </w:pPr>
     </w:lvl>
   </w:abstractNum>
-  <w:abstractNum w:abstractNumId="12" w15:restartNumberingAfterBreak="0">
+  <w:abstractNum w:abstractNumId="14" w15:restartNumberingAfterBreak="0">
+    <w:nsid w:val="321E6CF5"/>
+    <w:multiLevelType w:val="hybridMultilevel"/>
+    <w:tmpl w:val="0400C46E"/>
+    <w:lvl w:ilvl="0" w:tplc="040C0011">
+      <w:start w:val="1"/>
+      <w:numFmt w:val="decimal"/>
+      <w:lvlText w:val="%1)"/>
+      <w:lvlJc w:val="left"/>
+      <w:pPr>
+        <w:ind w:left="720" w:hanging="360"/>
+      </w:pPr>
+      <w:rPr>
+        <w:rFonts w:hint="default"/>
+        <w:b w:val="0"/>
+      </w:rPr>
+    </w:lvl>
+    <w:lvl w:ilvl="1" w:tplc="040C0019" w:tentative="1">
+      <w:start w:val="1"/>
+      <w:numFmt w:val="lowerLetter"/>
+      <w:lvlText w:val="%2."/>
+      <w:lvlJc w:val="left"/>
+      <w:pPr>
+        <w:ind w:left="1440" w:hanging="360"/>
+      </w:pPr>
+    </w:lvl>
+    <w:lvl w:ilvl="2" w:tplc="040C001B" w:tentative="1">
+      <w:start w:val="1"/>
+      <w:numFmt w:val="lowerRoman"/>
+      <w:lvlText w:val="%3."/>
+      <w:lvlJc w:val="right"/>
+      <w:pPr>
+        <w:ind w:left="2160" w:hanging="180"/>
+      </w:pPr>
+    </w:lvl>
+    <w:lvl w:ilvl="3" w:tplc="040C000F" w:tentative="1">
+      <w:start w:val="1"/>
+      <w:numFmt w:val="decimal"/>
+      <w:lvlText w:val="%4."/>
+      <w:lvlJc w:val="left"/>
+      <w:pPr>
+        <w:ind w:left="2880" w:hanging="360"/>
+      </w:pPr>
+    </w:lvl>
+    <w:lvl w:ilvl="4" w:tplc="040C0019" w:tentative="1">
+      <w:start w:val="1"/>
+      <w:numFmt w:val="lowerLetter"/>
+      <w:lvlText w:val="%5."/>
+      <w:lvlJc w:val="left"/>
+      <w:pPr>
+        <w:ind w:left="3600" w:hanging="360"/>
+      </w:pPr>
+    </w:lvl>
+    <w:lvl w:ilvl="5" w:tplc="040C001B" w:tentative="1">
+      <w:start w:val="1"/>
+      <w:numFmt w:val="lowerRoman"/>
+      <w:lvlText w:val="%6."/>
+      <w:lvlJc w:val="right"/>
+      <w:pPr>
+        <w:ind w:left="4320" w:hanging="180"/>
+      </w:pPr>
+    </w:lvl>
+    <w:lvl w:ilvl="6" w:tplc="040C000F" w:tentative="1">
+      <w:start w:val="1"/>
+      <w:numFmt w:val="decimal"/>
+      <w:lvlText w:val="%7."/>
+      <w:lvlJc w:val="left"/>
+      <w:pPr>
+        <w:ind w:left="5040" w:hanging="360"/>
+      </w:pPr>
+    </w:lvl>
+    <w:lvl w:ilvl="7" w:tplc="040C0019" w:tentative="1">
+      <w:start w:val="1"/>
+      <w:numFmt w:val="lowerLetter"/>
+      <w:lvlText w:val="%8."/>
+      <w:lvlJc w:val="left"/>
+      <w:pPr>
+        <w:ind w:left="5760" w:hanging="360"/>
+      </w:pPr>
+    </w:lvl>
+    <w:lvl w:ilvl="8" w:tplc="040C001B" w:tentative="1">
+      <w:start w:val="1"/>
+      <w:numFmt w:val="lowerRoman"/>
+      <w:lvlText w:val="%9."/>
+      <w:lvlJc w:val="right"/>
+      <w:pPr>
+        <w:ind w:left="6480" w:hanging="180"/>
+      </w:pPr>
+    </w:lvl>
+  </w:abstractNum>
+  <w:abstractNum w:abstractNumId="15" w15:restartNumberingAfterBreak="0">
     <w:nsid w:val="330B5999"/>
     <w:multiLevelType w:val="hybridMultilevel"/>
     <w:tmpl w:val="4BA433D6"/>
@@ -9626,7 +9950,7 @@
       </w:pPr>
     </w:lvl>
   </w:abstractNum>
-  <w:abstractNum w:abstractNumId="13" w15:restartNumberingAfterBreak="0">
+  <w:abstractNum w:abstractNumId="16" w15:restartNumberingAfterBreak="0">
     <w:nsid w:val="44E26080"/>
     <w:multiLevelType w:val="hybridMultilevel"/>
     <w:tmpl w:val="B0206436"/>
@@ -9715,7 +10039,7 @@
       </w:pPr>
     </w:lvl>
   </w:abstractNum>
-  <w:abstractNum w:abstractNumId="14" w15:restartNumberingAfterBreak="0">
+  <w:abstractNum w:abstractNumId="17" w15:restartNumberingAfterBreak="0">
     <w:nsid w:val="495E592C"/>
     <w:multiLevelType w:val="hybridMultilevel"/>
     <w:tmpl w:val="A2344394"/>
@@ -9804,7 +10128,7 @@
       </w:pPr>
     </w:lvl>
   </w:abstractNum>
-  <w:abstractNum w:abstractNumId="15" w15:restartNumberingAfterBreak="0">
+  <w:abstractNum w:abstractNumId="18" w15:restartNumberingAfterBreak="0">
     <w:nsid w:val="55AF5BF8"/>
     <w:multiLevelType w:val="hybridMultilevel"/>
     <w:tmpl w:val="3DE849E2"/>
@@ -9895,7 +10219,7 @@
       </w:pPr>
     </w:lvl>
   </w:abstractNum>
-  <w:abstractNum w:abstractNumId="16" w15:restartNumberingAfterBreak="0">
+  <w:abstractNum w:abstractNumId="19" w15:restartNumberingAfterBreak="0">
     <w:nsid w:val="57B03A7B"/>
     <w:multiLevelType w:val="hybridMultilevel"/>
     <w:tmpl w:val="4CE8C0A6"/>
@@ -9981,7 +10305,7 @@
       </w:pPr>
     </w:lvl>
   </w:abstractNum>
-  <w:abstractNum w:abstractNumId="17" w15:restartNumberingAfterBreak="0">
+  <w:abstractNum w:abstractNumId="20" w15:restartNumberingAfterBreak="0">
     <w:nsid w:val="5DB10B85"/>
     <w:multiLevelType w:val="hybridMultilevel"/>
     <w:tmpl w:val="A2344394"/>
@@ -10070,7 +10394,7 @@
       </w:pPr>
     </w:lvl>
   </w:abstractNum>
-  <w:abstractNum w:abstractNumId="18" w15:restartNumberingAfterBreak="0">
+  <w:abstractNum w:abstractNumId="21" w15:restartNumberingAfterBreak="0">
     <w:nsid w:val="5E732F8B"/>
     <w:multiLevelType w:val="hybridMultilevel"/>
     <w:tmpl w:val="A2344394"/>
@@ -10159,7 +10483,7 @@
       </w:pPr>
     </w:lvl>
   </w:abstractNum>
-  <w:abstractNum w:abstractNumId="19" w15:restartNumberingAfterBreak="0">
+  <w:abstractNum w:abstractNumId="22" w15:restartNumberingAfterBreak="0">
     <w:nsid w:val="611A6AFC"/>
     <w:multiLevelType w:val="hybridMultilevel"/>
     <w:tmpl w:val="CADCEE84"/>
@@ -10248,7 +10572,7 @@
       </w:pPr>
     </w:lvl>
   </w:abstractNum>
-  <w:abstractNum w:abstractNumId="20" w15:restartNumberingAfterBreak="0">
+  <w:abstractNum w:abstractNumId="23" w15:restartNumberingAfterBreak="0">
     <w:nsid w:val="67F20418"/>
     <w:multiLevelType w:val="hybridMultilevel"/>
     <w:tmpl w:val="4CE8C0A6"/>
@@ -10334,7 +10658,7 @@
       </w:pPr>
     </w:lvl>
   </w:abstractNum>
-  <w:abstractNum w:abstractNumId="21" w15:restartNumberingAfterBreak="0">
+  <w:abstractNum w:abstractNumId="24" w15:restartNumberingAfterBreak="0">
     <w:nsid w:val="6A2901BD"/>
     <w:multiLevelType w:val="hybridMultilevel"/>
     <w:tmpl w:val="01DA7BAE"/>
@@ -10423,7 +10747,7 @@
       </w:pPr>
     </w:lvl>
   </w:abstractNum>
-  <w:abstractNum w:abstractNumId="22" w15:restartNumberingAfterBreak="0">
+  <w:abstractNum w:abstractNumId="25" w15:restartNumberingAfterBreak="0">
     <w:nsid w:val="6D6E554E"/>
     <w:multiLevelType w:val="hybridMultilevel"/>
     <w:tmpl w:val="D8B07158"/>
@@ -10509,7 +10833,7 @@
       </w:pPr>
     </w:lvl>
   </w:abstractNum>
-  <w:abstractNum w:abstractNumId="23" w15:restartNumberingAfterBreak="0">
+  <w:abstractNum w:abstractNumId="26" w15:restartNumberingAfterBreak="0">
     <w:nsid w:val="6DB5116D"/>
     <w:multiLevelType w:val="hybridMultilevel"/>
     <w:tmpl w:val="2716ECDE"/>
@@ -10598,7 +10922,7 @@
       </w:pPr>
     </w:lvl>
   </w:abstractNum>
-  <w:abstractNum w:abstractNumId="24" w15:restartNumberingAfterBreak="0">
+  <w:abstractNum w:abstractNumId="27" w15:restartNumberingAfterBreak="0">
     <w:nsid w:val="6DDA0A92"/>
     <w:multiLevelType w:val="hybridMultilevel"/>
     <w:tmpl w:val="4CE8C0A6"/>
@@ -10684,7 +11008,7 @@
       </w:pPr>
     </w:lvl>
   </w:abstractNum>
-  <w:abstractNum w:abstractNumId="25" w15:restartNumberingAfterBreak="0">
+  <w:abstractNum w:abstractNumId="28" w15:restartNumberingAfterBreak="0">
     <w:nsid w:val="6DDD110F"/>
     <w:multiLevelType w:val="hybridMultilevel"/>
     <w:tmpl w:val="94702C36"/>
@@ -10773,7 +11097,7 @@
       </w:pPr>
     </w:lvl>
   </w:abstractNum>
-  <w:abstractNum w:abstractNumId="26" w15:restartNumberingAfterBreak="0">
+  <w:abstractNum w:abstractNumId="29" w15:restartNumberingAfterBreak="0">
     <w:nsid w:val="7A58432F"/>
     <w:multiLevelType w:val="hybridMultilevel"/>
     <w:tmpl w:val="2F28733E"/>
@@ -10862,7 +11186,96 @@
       </w:pPr>
     </w:lvl>
   </w:abstractNum>
-  <w:abstractNum w:abstractNumId="27" w15:restartNumberingAfterBreak="0">
+  <w:abstractNum w:abstractNumId="30" w15:restartNumberingAfterBreak="0">
+    <w:nsid w:val="7CAF191C"/>
+    <w:multiLevelType w:val="hybridMultilevel"/>
+    <w:tmpl w:val="75B62914"/>
+    <w:lvl w:ilvl="0" w:tplc="040C0011">
+      <w:start w:val="1"/>
+      <w:numFmt w:val="decimal"/>
+      <w:lvlText w:val="%1)"/>
+      <w:lvlJc w:val="left"/>
+      <w:pPr>
+        <w:ind w:left="720" w:hanging="360"/>
+      </w:pPr>
+      <w:rPr>
+        <w:rFonts w:hint="default"/>
+      </w:rPr>
+    </w:lvl>
+    <w:lvl w:ilvl="1" w:tplc="040C0019" w:tentative="1">
+      <w:start w:val="1"/>
+      <w:numFmt w:val="lowerLetter"/>
+      <w:lvlText w:val="%2."/>
+      <w:lvlJc w:val="left"/>
+      <w:pPr>
+        <w:ind w:left="1440" w:hanging="360"/>
+      </w:pPr>
+    </w:lvl>
+    <w:lvl w:ilvl="2" w:tplc="040C001B" w:tentative="1">
+      <w:start w:val="1"/>
+      <w:numFmt w:val="lowerRoman"/>
+      <w:lvlText w:val="%3."/>
+      <w:lvlJc w:val="right"/>
+      <w:pPr>
+        <w:ind w:left="2160" w:hanging="180"/>
+      </w:pPr>
+    </w:lvl>
+    <w:lvl w:ilvl="3" w:tplc="040C000F" w:tentative="1">
+      <w:start w:val="1"/>
+      <w:numFmt w:val="decimal"/>
+      <w:lvlText w:val="%4."/>
+      <w:lvlJc w:val="left"/>
+      <w:pPr>
+        <w:ind w:left="2880" w:hanging="360"/>
+      </w:pPr>
+    </w:lvl>
+    <w:lvl w:ilvl="4" w:tplc="040C0019" w:tentative="1">
+      <w:start w:val="1"/>
+      <w:numFmt w:val="lowerLetter"/>
+      <w:lvlText w:val="%5."/>
+      <w:lvlJc w:val="left"/>
+      <w:pPr>
+        <w:ind w:left="3600" w:hanging="360"/>
+      </w:pPr>
+    </w:lvl>
+    <w:lvl w:ilvl="5" w:tplc="040C001B" w:tentative="1">
+      <w:start w:val="1"/>
+      <w:numFmt w:val="lowerRoman"/>
+      <w:lvlText w:val="%6."/>
+      <w:lvlJc w:val="right"/>
+      <w:pPr>
+        <w:ind w:left="4320" w:hanging="180"/>
+      </w:pPr>
+    </w:lvl>
+    <w:lvl w:ilvl="6" w:tplc="040C000F" w:tentative="1">
+      <w:start w:val="1"/>
+      <w:numFmt w:val="decimal"/>
+      <w:lvlText w:val="%7."/>
+      <w:lvlJc w:val="left"/>
+      <w:pPr>
+        <w:ind w:left="5040" w:hanging="360"/>
+      </w:pPr>
+    </w:lvl>
+    <w:lvl w:ilvl="7" w:tplc="040C0019" w:tentative="1">
+      <w:start w:val="1"/>
+      <w:numFmt w:val="lowerLetter"/>
+      <w:lvlText w:val="%8."/>
+      <w:lvlJc w:val="left"/>
+      <w:pPr>
+        <w:ind w:left="5760" w:hanging="360"/>
+      </w:pPr>
+    </w:lvl>
+    <w:lvl w:ilvl="8" w:tplc="040C001B" w:tentative="1">
+      <w:start w:val="1"/>
+      <w:numFmt w:val="lowerRoman"/>
+      <w:lvlText w:val="%9."/>
+      <w:lvlJc w:val="right"/>
+      <w:pPr>
+        <w:ind w:left="6480" w:hanging="180"/>
+      </w:pPr>
+    </w:lvl>
+  </w:abstractNum>
+  <w:abstractNum w:abstractNumId="31" w15:restartNumberingAfterBreak="0">
     <w:nsid w:val="7CB02E17"/>
     <w:multiLevelType w:val="hybridMultilevel"/>
     <w:tmpl w:val="C5503F04"/>
@@ -10953,46 +11366,46 @@
     </w:lvl>
   </w:abstractNum>
   <w:num w:numId="1">
+    <w:abstractNumId w:val="13"/>
+  </w:num>
+  <w:num w:numId="2">
+    <w:abstractNumId w:val="29"/>
+  </w:num>
+  <w:num w:numId="3">
+    <w:abstractNumId w:val="9"/>
+  </w:num>
+  <w:num w:numId="4">
+    <w:abstractNumId w:val="8"/>
+  </w:num>
+  <w:num w:numId="5">
+    <w:abstractNumId w:val="31"/>
+  </w:num>
+  <w:num w:numId="6">
+    <w:abstractNumId w:val="6"/>
+  </w:num>
+  <w:num w:numId="7">
+    <w:abstractNumId w:val="5"/>
+  </w:num>
+  <w:num w:numId="8">
+    <w:abstractNumId w:val="10"/>
+  </w:num>
+  <w:num w:numId="9">
+    <w:abstractNumId w:val="3"/>
+  </w:num>
+  <w:num w:numId="10">
     <w:abstractNumId w:val="11"/>
   </w:num>
-  <w:num w:numId="2">
-    <w:abstractNumId w:val="26"/>
+  <w:num w:numId="11">
+    <w:abstractNumId w:val="17"/>
   </w:num>
-  <w:num w:numId="3">
-    <w:abstractNumId w:val="7"/>
-  </w:num>
-  <w:num w:numId="4">
-    <w:abstractNumId w:val="6"/>
-  </w:num>
-  <w:num w:numId="5">
-    <w:abstractNumId w:val="27"/>
-  </w:num>
-  <w:num w:numId="6">
-    <w:abstractNumId w:val="4"/>
-  </w:num>
-  <w:num w:numId="7">
-    <w:abstractNumId w:val="3"/>
-  </w:num>
-  <w:num w:numId="8">
-    <w:abstractNumId w:val="8"/>
-  </w:num>
-  <w:num w:numId="9">
+  <w:num w:numId="12">
     <w:abstractNumId w:val="2"/>
   </w:num>
-  <w:num w:numId="10">
-    <w:abstractNumId w:val="9"/>
-  </w:num>
-  <w:num w:numId="11">
-    <w:abstractNumId w:val="14"/>
-  </w:num>
-  <w:num w:numId="12">
-    <w:abstractNumId w:val="1"/>
-  </w:num>
   <w:num w:numId="13">
-    <w:abstractNumId w:val="3"/>
+    <w:abstractNumId w:val="5"/>
   </w:num>
   <w:num w:numId="14">
-    <w:abstractNumId w:val="8"/>
+    <w:abstractNumId w:val="10"/>
     <w:lvlOverride w:ilvl="0">
       <w:startOverride w:val="1"/>
     </w:lvlOverride>
@@ -11022,7 +11435,7 @@
     </w:lvlOverride>
   </w:num>
   <w:num w:numId="15">
-    <w:abstractNumId w:val="2"/>
+    <w:abstractNumId w:val="3"/>
     <w:lvlOverride w:ilvl="0">
       <w:startOverride w:val="1"/>
     </w:lvlOverride>
@@ -11052,7 +11465,7 @@
     </w:lvlOverride>
   </w:num>
   <w:num w:numId="16">
-    <w:abstractNumId w:val="9"/>
+    <w:abstractNumId w:val="11"/>
     <w:lvlOverride w:ilvl="0">
       <w:startOverride w:val="1"/>
     </w:lvlOverride>
@@ -11082,7 +11495,7 @@
     </w:lvlOverride>
   </w:num>
   <w:num w:numId="17">
-    <w:abstractNumId w:val="24"/>
+    <w:abstractNumId w:val="27"/>
     <w:lvlOverride w:ilvl="0">
       <w:startOverride w:val="1"/>
     </w:lvlOverride>
@@ -11112,7 +11525,7 @@
     </w:lvlOverride>
   </w:num>
   <w:num w:numId="18">
-    <w:abstractNumId w:val="16"/>
+    <w:abstractNumId w:val="19"/>
     <w:lvlOverride w:ilvl="0">
       <w:startOverride w:val="1"/>
     </w:lvlOverride>
@@ -11142,7 +11555,7 @@
     </w:lvlOverride>
   </w:num>
   <w:num w:numId="19">
-    <w:abstractNumId w:val="20"/>
+    <w:abstractNumId w:val="23"/>
     <w:lvlOverride w:ilvl="0">
       <w:startOverride w:val="1"/>
     </w:lvlOverride>
@@ -11172,19 +11585,19 @@
     </w:lvlOverride>
   </w:num>
   <w:num w:numId="20">
-    <w:abstractNumId w:val="18"/>
+    <w:abstractNumId w:val="21"/>
   </w:num>
   <w:num w:numId="21">
-    <w:abstractNumId w:val="10"/>
+    <w:abstractNumId w:val="12"/>
   </w:num>
   <w:num w:numId="22">
-    <w:abstractNumId w:val="12"/>
+    <w:abstractNumId w:val="15"/>
   </w:num>
   <w:num w:numId="23">
-    <w:abstractNumId w:val="17"/>
+    <w:abstractNumId w:val="20"/>
   </w:num>
   <w:num w:numId="24">
-    <w:abstractNumId w:val="22"/>
+    <w:abstractNumId w:val="25"/>
     <w:lvlOverride w:ilvl="0">
       <w:startOverride w:val="1"/>
     </w:lvlOverride>
@@ -11214,28 +11627,40 @@
     </w:lvlOverride>
   </w:num>
   <w:num w:numId="25">
-    <w:abstractNumId w:val="25"/>
+    <w:abstractNumId w:val="28"/>
   </w:num>
   <w:num w:numId="26">
-    <w:abstractNumId w:val="21"/>
+    <w:abstractNumId w:val="24"/>
   </w:num>
   <w:num w:numId="27">
-    <w:abstractNumId w:val="15"/>
+    <w:abstractNumId w:val="18"/>
   </w:num>
   <w:num w:numId="28">
-    <w:abstractNumId w:val="19"/>
+    <w:abstractNumId w:val="22"/>
   </w:num>
   <w:num w:numId="29">
-    <w:abstractNumId w:val="5"/>
+    <w:abstractNumId w:val="7"/>
   </w:num>
   <w:num w:numId="30">
-    <w:abstractNumId w:val="23"/>
+    <w:abstractNumId w:val="26"/>
   </w:num>
   <w:num w:numId="31">
-    <w:abstractNumId w:val="13"/>
+    <w:abstractNumId w:val="16"/>
   </w:num>
   <w:num w:numId="32">
     <w:abstractNumId w:val="0"/>
+  </w:num>
+  <w:num w:numId="33">
+    <w:abstractNumId w:val="4"/>
+  </w:num>
+  <w:num w:numId="34">
+    <w:abstractNumId w:val="30"/>
+  </w:num>
+  <w:num w:numId="35">
+    <w:abstractNumId w:val="1"/>
+  </w:num>
+  <w:num w:numId="36">
+    <w:abstractNumId w:val="14"/>
   </w:num>
 </w:numbering>
 </file>

</xml_diff>